<commit_message>
DEP_01 atualizado e aguardando avaliação
</commit_message>
<xml_diff>
--- a/DocumentosDoProjeto/DEP_01.docx
+++ b/DocumentosDoProjeto/DEP_01.docx
@@ -6,7 +6,7 @@
       <w:tblPr>
         <w:tblW w:w="8675" w:type="dxa"/>
         <w:jc w:val="left"/>
-        <w:tblInd w:w="-5" w:type="dxa"/>
+        <w:tblInd w:w="-10" w:type="dxa"/>
         <w:tblBorders>
           <w:top w:val="single" w:sz="4" w:space="0" w:color="999999"/>
           <w:left w:val="single" w:sz="4" w:space="0" w:color="999999"/>
@@ -17,7 +17,7 @@
         </w:tblBorders>
         <w:tblCellMar>
           <w:top w:w="0" w:type="dxa"/>
-          <w:left w:w="23" w:type="dxa"/>
+          <w:left w:w="18" w:type="dxa"/>
           <w:bottom w:w="0" w:type="dxa"/>
           <w:right w:w="0" w:type="dxa"/>
         </w:tblCellMar>
@@ -26,8 +26,8 @@
       <w:tblGrid>
         <w:gridCol w:w="737"/>
         <w:gridCol w:w="1128"/>
-        <w:gridCol w:w="2422"/>
-        <w:gridCol w:w="4387"/>
+        <w:gridCol w:w="2423"/>
+        <w:gridCol w:w="4386"/>
       </w:tblGrid>
       <w:tr>
         <w:trPr>
@@ -47,7 +47,7 @@
             </w:tcBorders>
             <w:shd w:color="auto" w:fill="DBE5F1" w:themeFill="accent1" w:themeFillTint="33" w:val="clear"/>
             <w:tcMar>
-              <w:left w:w="23" w:type="dxa"/>
+              <w:left w:w="18" w:type="dxa"/>
             </w:tcMar>
             <w:vAlign w:val="center"/>
           </w:tcPr>
@@ -85,7 +85,7 @@
             </w:tcBorders>
             <w:shd w:color="auto" w:fill="DBE5F1" w:themeFill="accent1" w:themeFillTint="33" w:val="clear"/>
             <w:tcMar>
-              <w:left w:w="23" w:type="dxa"/>
+              <w:left w:w="18" w:type="dxa"/>
             </w:tcMar>
             <w:vAlign w:val="center"/>
           </w:tcPr>
@@ -118,7 +118,7 @@
             </w:tcBorders>
             <w:shd w:color="auto" w:fill="DBE5F1" w:themeFill="accent1" w:themeFillTint="33" w:val="clear"/>
             <w:tcMar>
-              <w:left w:w="23" w:type="dxa"/>
+              <w:left w:w="18" w:type="dxa"/>
             </w:tcMar>
             <w:vAlign w:val="center"/>
           </w:tcPr>
@@ -140,7 +140,7 @@
         </w:tc>
         <w:tc>
           <w:tcPr>
-            <w:tcW w:w="2422" w:type="dxa"/>
+            <w:tcW w:w="2423" w:type="dxa"/>
             <w:tcBorders>
               <w:top w:val="single" w:sz="4" w:space="0" w:color="999999"/>
               <w:left w:val="single" w:sz="4" w:space="0" w:color="999999"/>
@@ -151,7 +151,7 @@
             </w:tcBorders>
             <w:shd w:color="auto" w:fill="DBE5F1" w:themeFill="accent1" w:themeFillTint="33" w:val="clear"/>
             <w:tcMar>
-              <w:left w:w="23" w:type="dxa"/>
+              <w:left w:w="18" w:type="dxa"/>
             </w:tcMar>
             <w:vAlign w:val="center"/>
           </w:tcPr>
@@ -173,7 +173,7 @@
         </w:tc>
         <w:tc>
           <w:tcPr>
-            <w:tcW w:w="4387" w:type="dxa"/>
+            <w:tcW w:w="4386" w:type="dxa"/>
             <w:tcBorders>
               <w:top w:val="single" w:sz="4" w:space="0" w:color="999999"/>
               <w:left w:val="single" w:sz="4" w:space="0" w:color="999999"/>
@@ -184,7 +184,7 @@
             </w:tcBorders>
             <w:shd w:color="auto" w:fill="DBE5F1" w:themeFill="accent1" w:themeFillTint="33" w:val="clear"/>
             <w:tcMar>
-              <w:left w:w="23" w:type="dxa"/>
+              <w:left w:w="18" w:type="dxa"/>
             </w:tcMar>
             <w:vAlign w:val="center"/>
           </w:tcPr>
@@ -222,7 +222,7 @@
             </w:tcBorders>
             <w:shd w:fill="auto" w:val="clear"/>
             <w:tcMar>
-              <w:left w:w="23" w:type="dxa"/>
+              <w:left w:w="18" w:type="dxa"/>
             </w:tcMar>
             <w:vAlign w:val="center"/>
           </w:tcPr>
@@ -250,7 +250,7 @@
             </w:tcBorders>
             <w:shd w:fill="auto" w:val="clear"/>
             <w:tcMar>
-              <w:left w:w="23" w:type="dxa"/>
+              <w:left w:w="18" w:type="dxa"/>
             </w:tcMar>
             <w:vAlign w:val="center"/>
           </w:tcPr>
@@ -267,7 +267,7 @@
         </w:tc>
         <w:tc>
           <w:tcPr>
-            <w:tcW w:w="2422" w:type="dxa"/>
+            <w:tcW w:w="2423" w:type="dxa"/>
             <w:tcBorders>
               <w:top w:val="single" w:sz="4" w:space="0" w:color="999999"/>
               <w:left w:val="single" w:sz="4" w:space="0" w:color="999999"/>
@@ -278,7 +278,7 @@
             </w:tcBorders>
             <w:shd w:fill="auto" w:val="clear"/>
             <w:tcMar>
-              <w:left w:w="23" w:type="dxa"/>
+              <w:left w:w="18" w:type="dxa"/>
             </w:tcMar>
             <w:vAlign w:val="center"/>
           </w:tcPr>
@@ -295,7 +295,7 @@
         </w:tc>
         <w:tc>
           <w:tcPr>
-            <w:tcW w:w="4387" w:type="dxa"/>
+            <w:tcW w:w="4386" w:type="dxa"/>
             <w:tcBorders>
               <w:top w:val="single" w:sz="4" w:space="0" w:color="999999"/>
               <w:left w:val="single" w:sz="4" w:space="0" w:color="999999"/>
@@ -306,7 +306,7 @@
             </w:tcBorders>
             <w:shd w:fill="auto" w:val="clear"/>
             <w:tcMar>
-              <w:left w:w="23" w:type="dxa"/>
+              <w:left w:w="18" w:type="dxa"/>
             </w:tcMar>
             <w:vAlign w:val="center"/>
           </w:tcPr>
@@ -317,7 +317,120 @@
             </w:pPr>
             <w:r>
               <w:rPr/>
-              <w:t>Início</w:t>
+              <w:t>Início.</w:t>
+            </w:r>
+          </w:p>
+        </w:tc>
+      </w:tr>
+      <w:tr>
+        <w:trPr>
+          <w:trHeight w:val="340" w:hRule="atLeast"/>
+        </w:trPr>
+        <w:tc>
+          <w:tcPr>
+            <w:tcW w:w="737" w:type="dxa"/>
+            <w:tcBorders>
+              <w:left w:val="single" w:sz="4" w:space="0" w:color="999999"/>
+              <w:bottom w:val="single" w:sz="4" w:space="0" w:color="999999"/>
+              <w:right w:val="single" w:sz="4" w:space="0" w:color="999999"/>
+              <w:insideH w:val="single" w:sz="4" w:space="0" w:color="999999"/>
+              <w:insideV w:val="single" w:sz="4" w:space="0" w:color="999999"/>
+            </w:tcBorders>
+            <w:shd w:fill="auto" w:val="clear"/>
+            <w:tcMar>
+              <w:left w:w="18" w:type="dxa"/>
+            </w:tcMar>
+            <w:vAlign w:val="center"/>
+          </w:tcPr>
+          <w:p>
+            <w:pPr>
+              <w:pStyle w:val="Verses"/>
+              <w:rPr/>
+            </w:pPr>
+            <w:r>
+              <w:rPr/>
+              <w:t>1.1</w:t>
+            </w:r>
+          </w:p>
+        </w:tc>
+        <w:tc>
+          <w:tcPr>
+            <w:tcW w:w="1128" w:type="dxa"/>
+            <w:tcBorders>
+              <w:left w:val="single" w:sz="4" w:space="0" w:color="999999"/>
+              <w:bottom w:val="single" w:sz="4" w:space="0" w:color="999999"/>
+              <w:right w:val="single" w:sz="4" w:space="0" w:color="999999"/>
+              <w:insideH w:val="single" w:sz="4" w:space="0" w:color="999999"/>
+              <w:insideV w:val="single" w:sz="4" w:space="0" w:color="999999"/>
+            </w:tcBorders>
+            <w:shd w:fill="auto" w:val="clear"/>
+            <w:tcMar>
+              <w:left w:w="18" w:type="dxa"/>
+            </w:tcMar>
+            <w:vAlign w:val="center"/>
+          </w:tcPr>
+          <w:p>
+            <w:pPr>
+              <w:pStyle w:val="Verses"/>
+              <w:rPr/>
+            </w:pPr>
+            <w:r>
+              <w:rPr/>
+              <w:t>04/10</w:t>
+            </w:r>
+          </w:p>
+        </w:tc>
+        <w:tc>
+          <w:tcPr>
+            <w:tcW w:w="2423" w:type="dxa"/>
+            <w:tcBorders>
+              <w:left w:val="single" w:sz="4" w:space="0" w:color="999999"/>
+              <w:bottom w:val="single" w:sz="4" w:space="0" w:color="999999"/>
+              <w:right w:val="single" w:sz="4" w:space="0" w:color="999999"/>
+              <w:insideH w:val="single" w:sz="4" w:space="0" w:color="999999"/>
+              <w:insideV w:val="single" w:sz="4" w:space="0" w:color="999999"/>
+            </w:tcBorders>
+            <w:shd w:fill="auto" w:val="clear"/>
+            <w:tcMar>
+              <w:left w:w="18" w:type="dxa"/>
+            </w:tcMar>
+            <w:vAlign w:val="center"/>
+          </w:tcPr>
+          <w:p>
+            <w:pPr>
+              <w:pStyle w:val="Verses"/>
+              <w:rPr/>
+            </w:pPr>
+            <w:r>
+              <w:rPr/>
+              <w:t>Nelson</w:t>
+            </w:r>
+          </w:p>
+        </w:tc>
+        <w:tc>
+          <w:tcPr>
+            <w:tcW w:w="4386" w:type="dxa"/>
+            <w:tcBorders>
+              <w:left w:val="single" w:sz="4" w:space="0" w:color="999999"/>
+              <w:bottom w:val="single" w:sz="4" w:space="0" w:color="999999"/>
+              <w:right w:val="single" w:sz="4" w:space="0" w:color="999999"/>
+              <w:insideH w:val="single" w:sz="4" w:space="0" w:color="999999"/>
+              <w:insideV w:val="single" w:sz="4" w:space="0" w:color="999999"/>
+            </w:tcBorders>
+            <w:shd w:fill="auto" w:val="clear"/>
+            <w:tcMar>
+              <w:left w:w="18" w:type="dxa"/>
+            </w:tcMar>
+            <w:vAlign w:val="center"/>
+          </w:tcPr>
+          <w:p>
+            <w:pPr>
+              <w:pStyle w:val="Verses"/>
+              <w:rPr/>
+            </w:pPr>
+            <w:r>
+              <w:rPr/>
+              <w:t>Preenchendo item 1, 2, 4, 5 e 6.</w:t>
             </w:r>
           </w:p>
         </w:tc>
@@ -347,7 +460,7 @@
           <w:docPartGallery w:val="Table of Contents"/>
           <w:docPartUnique w:val="true"/>
         </w:docPartObj>
-        <w:id w:val="491151725"/>
+        <w:id w:val="703041597"/>
       </w:sdtPr>
       <w:sdtContent>
         <w:p>
@@ -986,7 +1099,8 @@
       </w:pPr>
       <w:r>
         <w:rPr/>
-        <w:t>Descrever de forma clara qual trabalho deverá ser realizado e quais entregas serão produzidas.</w:t>
+        <w:tab/>
+        <w:t>O objetivo do trabalho é desenvolver um sistema eficiênte e simples para o usuário, atendendo a todos os requisitos listados.</w:t>
       </w:r>
     </w:p>
     <w:p>
@@ -1016,8 +1130,8 @@
         </w:numPr>
         <w:rPr/>
       </w:pPr>
-      <w:bookmarkStart w:id="1" w:name="_Toc383380604"/>
-      <w:bookmarkStart w:id="2" w:name="_Toc417921955"/>
+      <w:bookmarkStart w:id="1" w:name="_Toc417921955"/>
+      <w:bookmarkStart w:id="2" w:name="_Toc383380604"/>
       <w:bookmarkEnd w:id="1"/>
       <w:bookmarkEnd w:id="2"/>
       <w:r>
@@ -1038,10 +1152,13 @@
     <w:p>
       <w:pPr>
         <w:pStyle w:val="Normal"/>
-        <w:rPr/>
-      </w:pPr>
-      <w:r>
-        <w:rPr/>
+        <w:jc w:val="both"/>
+        <w:rPr/>
+      </w:pPr>
+      <w:r>
+        <w:rPr/>
+        <w:tab/>
+        <w:t>Já existe existe um sistema do Lattes, porém nosso software visa no cadastro e busca de currículos e visa auxiliar no gerencimento desses documentos, além gerar relatórios e importação dos dados preenchidos em outros sistemas de currículos.</w:t>
       </w:r>
     </w:p>
     <w:p>
@@ -1062,8 +1179,8 @@
         </w:numPr>
         <w:rPr/>
       </w:pPr>
-      <w:bookmarkStart w:id="3" w:name="_Toc383380605"/>
-      <w:bookmarkStart w:id="4" w:name="_Toc417921956"/>
+      <w:bookmarkStart w:id="3" w:name="_Toc417921956"/>
+      <w:bookmarkStart w:id="4" w:name="_Toc383380605"/>
       <w:bookmarkEnd w:id="3"/>
       <w:bookmarkEnd w:id="4"/>
       <w:r>
@@ -1234,8 +1351,8 @@
         </w:numPr>
         <w:rPr/>
       </w:pPr>
-      <w:bookmarkStart w:id="5" w:name="_Toc383380606"/>
-      <w:bookmarkStart w:id="6" w:name="_Toc417921957"/>
+      <w:bookmarkStart w:id="5" w:name="_Toc417921957"/>
+      <w:bookmarkStart w:id="6" w:name="_Toc383380606"/>
       <w:bookmarkEnd w:id="5"/>
       <w:bookmarkEnd w:id="6"/>
       <w:r>
@@ -1251,6 +1368,130 @@
       <w:r>
         <w:rPr/>
         <w:t>[Requisitos e características do produto ou serviço a ser entregue pelo projeto. ]</w:t>
+      </w:r>
+    </w:p>
+    <w:p>
+      <w:pPr>
+        <w:pStyle w:val="Comments"/>
+        <w:rPr/>
+      </w:pPr>
+      <w:r>
+        <w:rPr/>
+      </w:r>
+    </w:p>
+    <w:p>
+      <w:pPr>
+        <w:pStyle w:val="Normal"/>
+        <w:rPr/>
+      </w:pPr>
+      <w:r>
+        <w:rPr/>
+        <w:t>* Cadastro de usuários</w:t>
+      </w:r>
+    </w:p>
+    <w:p>
+      <w:pPr>
+        <w:pStyle w:val="Normal"/>
+        <w:rPr/>
+      </w:pPr>
+      <w:r>
+        <w:rPr/>
+        <w:t>* Busca de currículos na área de Ciência e Tecnologia</w:t>
+      </w:r>
+    </w:p>
+    <w:p>
+      <w:pPr>
+        <w:pStyle w:val="Normal"/>
+        <w:rPr/>
+      </w:pPr>
+      <w:r>
+        <w:rPr/>
+        <w:t>* Gerenciamento dos documentos do grupo:</w:t>
+      </w:r>
+    </w:p>
+    <w:p>
+      <w:pPr>
+        <w:pStyle w:val="Normal"/>
+        <w:rPr/>
+      </w:pPr>
+      <w:r>
+        <w:rPr/>
+        <w:tab/>
+        <w:t>- Inserir</w:t>
+      </w:r>
+    </w:p>
+    <w:p>
+      <w:pPr>
+        <w:pStyle w:val="Normal"/>
+        <w:rPr/>
+      </w:pPr>
+      <w:r>
+        <w:rPr/>
+        <w:tab/>
+        <w:t>- Excluir</w:t>
+      </w:r>
+    </w:p>
+    <w:p>
+      <w:pPr>
+        <w:pStyle w:val="Normal"/>
+        <w:rPr/>
+      </w:pPr>
+      <w:r>
+        <w:rPr/>
+        <w:tab/>
+        <w:t>- Modificar</w:t>
+      </w:r>
+    </w:p>
+    <w:p>
+      <w:pPr>
+        <w:pStyle w:val="Normal"/>
+        <w:rPr/>
+      </w:pPr>
+      <w:r>
+        <w:rPr/>
+        <w:tab/>
+        <w:t>- Consultar</w:t>
+      </w:r>
+    </w:p>
+    <w:p>
+      <w:pPr>
+        <w:pStyle w:val="Normal"/>
+        <w:rPr/>
+      </w:pPr>
+      <w:r>
+        <w:rPr/>
+        <w:tab/>
+        <w:t>- Resgatar</w:t>
+      </w:r>
+    </w:p>
+    <w:p>
+      <w:pPr>
+        <w:pStyle w:val="Normal"/>
+        <w:rPr/>
+      </w:pPr>
+      <w:r>
+        <w:rPr/>
+        <w:t>* Gerar relatório.</w:t>
+      </w:r>
+    </w:p>
+    <w:p>
+      <w:pPr>
+        <w:pStyle w:val="Normal"/>
+        <w:rPr/>
+      </w:pPr>
+      <w:r>
+        <w:rPr/>
+        <w:t>* Saída para outras fontes.</w:t>
+      </w:r>
+    </w:p>
+    <w:p>
+      <w:pPr>
+        <w:pStyle w:val="Normal"/>
+        <w:rPr/>
+      </w:pPr>
+      <w:r>
+        <w:rPr/>
+        <w:t>* Importação dos dados preenchidos em outros sistemas de currículos.</w:t>
       </w:r>
     </w:p>
     <w:p>
@@ -1280,54 +1521,8 @@
         </w:numPr>
         <w:rPr/>
       </w:pPr>
-      <w:bookmarkStart w:id="7" w:name="_Toc383380607"/>
-      <w:bookmarkStart w:id="8" w:name="_Toc417921958"/>
+      <w:bookmarkStart w:id="7" w:name="_Toc402281711"/>
       <w:bookmarkEnd w:id="7"/>
-      <w:bookmarkEnd w:id="8"/>
-      <w:r>
-        <w:rPr/>
-        <w:t>Exclusões do projeto / Fora do Escopo</w:t>
-      </w:r>
-    </w:p>
-    <w:p>
-      <w:pPr>
-        <w:pStyle w:val="Comments"/>
-        <w:rPr/>
-      </w:pPr>
-      <w:r>
-        <w:rPr/>
-        <w:t>[Liste itens reconhecidos como não-escopo de modo a evitar mal-entendidos na conclusão do projeto]</w:t>
-      </w:r>
-    </w:p>
-    <w:p>
-      <w:pPr>
-        <w:pStyle w:val="Normal"/>
-        <w:rPr/>
-      </w:pPr>
-      <w:r>
-        <w:rPr/>
-      </w:r>
-    </w:p>
-    <w:p>
-      <w:pPr>
-        <w:pStyle w:val="Normal"/>
-        <w:rPr/>
-      </w:pPr>
-      <w:r>
-        <w:rPr/>
-      </w:r>
-    </w:p>
-    <w:p>
-      <w:pPr>
-        <w:pStyle w:val="Heading1"/>
-        <w:numPr>
-          <w:ilvl w:val="0"/>
-          <w:numId w:val="2"/>
-        </w:numPr>
-        <w:rPr/>
-      </w:pPr>
-      <w:bookmarkStart w:id="9" w:name="_Toc402281711"/>
-      <w:bookmarkEnd w:id="9"/>
       <w:r>
         <w:rPr/>
         <w:t>Restrições</w:t>
@@ -1360,7 +1555,35 @@
     <w:p>
       <w:pPr>
         <w:pStyle w:val="Normal"/>
-        <w:rPr/>
+        <w:rPr>
+          <w:rFonts w:ascii="Arial" w:hAnsi="Arial" w:cs="Arial"/>
+        </w:rPr>
+      </w:pPr>
+      <w:r>
+        <w:rPr/>
+      </w:r>
+    </w:p>
+    <w:p>
+      <w:pPr>
+        <w:pStyle w:val="Normal"/>
+        <w:jc w:val="both"/>
+        <w:rPr/>
+      </w:pPr>
+      <w:r>
+        <w:rPr>
+          <w:rFonts w:cs="Arial" w:ascii="Calibri" w:hAnsi="Calibri"/>
+        </w:rPr>
+        <w:tab/>
+        <w:t>O sistema permitirá acesso a usuários não cadastrados, porém somente para consulta e visualização. A importação de documentos, geração de relatórios, notificações e saída de dados para outras fontes não serão permitidos aos usuários não cadastrados no sistema.</w:t>
+      </w:r>
+    </w:p>
+    <w:p>
+      <w:pPr>
+        <w:pStyle w:val="Normal"/>
+        <w:jc w:val="both"/>
+        <w:rPr>
+          <w:rFonts w:ascii="Calibri" w:hAnsi="Calibri" w:cs="Arial"/>
+        </w:rPr>
       </w:pPr>
       <w:r>
         <w:rPr/>
@@ -1384,11 +1607,13 @@
         </w:numPr>
         <w:rPr/>
       </w:pPr>
-      <w:bookmarkStart w:id="10" w:name="_Toc402281712"/>
-      <w:bookmarkEnd w:id="10"/>
-      <w:r>
-        <w:rPr/>
-        <w:t>Premissas</w:t>
+      <w:bookmarkStart w:id="8" w:name="_Toc417921961"/>
+      <w:bookmarkStart w:id="9" w:name="_Toc383380610"/>
+      <w:bookmarkEnd w:id="8"/>
+      <w:bookmarkEnd w:id="9"/>
+      <w:r>
+        <w:rPr/>
+        <w:t>Entregas e Critérios de Aceitação</w:t>
       </w:r>
     </w:p>
     <w:p>
@@ -1398,99 +1623,9 @@
       </w:pPr>
       <w:r>
         <w:rPr/>
-        <w:t xml:space="preserve">[Relacione as </w:t>
+        <w:t xml:space="preserve">[As entregas e os critérios de aceitação podem ser descritos na </w:t>
       </w:r>
       <w:hyperlink r:id="rId3">
-        <w:r>
-          <w:rPr>
-            <w:webHidden/>
-            <w:rStyle w:val="InternetLink"/>
-            <w:vanish/>
-          </w:rPr>
-          <w:t>premissas do projeto</w:t>
-        </w:r>
-      </w:hyperlink>
-      <w:r>
-        <w:rPr/>
-        <w:t xml:space="preserve">, ou seja, fatores considerados verdadeiros sem prova </w:t>
-      </w:r>
-      <w:r>
-        <w:rPr>
-          <w:u w:val="single"/>
-        </w:rPr>
-        <w:t>para fins de planejamento</w:t>
-      </w:r>
-      <w:r>
-        <w:rPr/>
-        <w:t>. Ex.: Disponibilidade de 50% do tempo do cliente durante os testes.</w:t>
-      </w:r>
-      <w:bookmarkStart w:id="11" w:name="_GoBack"/>
-      <w:bookmarkEnd w:id="11"/>
-      <w:r>
-        <w:rPr/>
-        <w:t xml:space="preserve"> </w:t>
-      </w:r>
-      <w:hyperlink r:id="rId4">
-        <w:r>
-          <w:rPr>
-            <w:webHidden/>
-            <w:rStyle w:val="InternetLink"/>
-            <w:vanish/>
-          </w:rPr>
-          <w:t>Saiba mais...</w:t>
-        </w:r>
-      </w:hyperlink>
-      <w:r>
-        <w:rPr/>
-        <w:t>]</w:t>
-      </w:r>
-    </w:p>
-    <w:p>
-      <w:pPr>
-        <w:pStyle w:val="Normal"/>
-        <w:rPr/>
-      </w:pPr>
-      <w:r>
-        <w:rPr/>
-      </w:r>
-    </w:p>
-    <w:p>
-      <w:pPr>
-        <w:pStyle w:val="Normal"/>
-        <w:rPr/>
-      </w:pPr>
-      <w:r>
-        <w:rPr/>
-      </w:r>
-    </w:p>
-    <w:p>
-      <w:pPr>
-        <w:pStyle w:val="Heading1"/>
-        <w:numPr>
-          <w:ilvl w:val="0"/>
-          <w:numId w:val="2"/>
-        </w:numPr>
-        <w:rPr/>
-      </w:pPr>
-      <w:bookmarkStart w:id="12" w:name="_Toc383380610"/>
-      <w:bookmarkStart w:id="13" w:name="_Toc417921961"/>
-      <w:bookmarkEnd w:id="12"/>
-      <w:bookmarkEnd w:id="13"/>
-      <w:r>
-        <w:rPr/>
-        <w:t>Entregas e Critérios de Aceitação</w:t>
-      </w:r>
-    </w:p>
-    <w:p>
-      <w:pPr>
-        <w:pStyle w:val="Comments"/>
-        <w:rPr/>
-      </w:pPr>
-      <w:r>
-        <w:rPr/>
-        <w:t xml:space="preserve">[As entregas e os critérios de aceitação podem ser descritos na </w:t>
-      </w:r>
-      <w:hyperlink r:id="rId5">
         <w:r>
           <w:rPr>
             <w:webHidden/>
@@ -1504,7 +1639,7 @@
         <w:rPr/>
         <w:t xml:space="preserve"> e em seu </w:t>
       </w:r>
-      <w:hyperlink r:id="rId6">
+      <w:hyperlink r:id="rId4">
         <w:r>
           <w:rPr>
             <w:webHidden/>
@@ -1536,43 +1671,692 @@
       </w:pPr>
       <w:r>
         <w:rPr/>
-        <w:t>Seus critérios de aceitação e o detalhamento das mesmas estão descritas no seu dicionário em anexo.</w:t>
-      </w:r>
-    </w:p>
-    <w:p>
-      <w:pPr>
-        <w:pStyle w:val="Normal"/>
-        <w:rPr/>
-      </w:pPr>
-      <w:r>
-        <w:rPr/>
-      </w:r>
-    </w:p>
-    <w:p>
-      <w:pPr>
-        <w:pStyle w:val="Normal"/>
-        <w:rPr/>
-      </w:pPr>
-      <w:r>
-        <w:rPr/>
-      </w:r>
-    </w:p>
-    <w:p>
-      <w:pPr>
-        <w:pStyle w:val="Normal"/>
-        <w:rPr/>
-      </w:pPr>
-      <w:r>
-        <w:rPr/>
-      </w:r>
-    </w:p>
-    <w:p>
-      <w:pPr>
-        <w:pStyle w:val="Normal"/>
-        <w:rPr/>
-      </w:pPr>
-      <w:r>
-        <w:rPr/>
+      </w:r>
+    </w:p>
+    <w:p>
+      <w:pPr>
+        <w:pStyle w:val="TextBody"/>
+        <w:bidi w:val="0"/>
+        <w:spacing w:lineRule="auto" w:line="331" w:before="0" w:after="0"/>
+        <w:rPr>
+          <w:rFonts w:ascii="Arial" w:hAnsi="Arial"/>
+          <w:b w:val="false"/>
+          <w:i w:val="false"/>
+          <w:caps w:val="false"/>
+          <w:smallCaps w:val="false"/>
+          <w:strike w:val="false"/>
+          <w:dstrike w:val="false"/>
+          <w:color w:val="000000"/>
+          <w:sz w:val="21"/>
+          <w:u w:val="none"/>
+          <w:effect w:val="none"/>
+        </w:rPr>
+      </w:pPr>
+      <w:bookmarkStart w:id="10" w:name="docs-internal-guid-f2c19e0b-90db-6e7d-3a3e-afcea3aa7f0f"/>
+      <w:bookmarkEnd w:id="10"/>
+      <w:r>
+        <w:rPr>
+          <w:rFonts w:ascii="Arial" w:hAnsi="Arial"/>
+          <w:b w:val="false"/>
+          <w:i w:val="false"/>
+          <w:caps w:val="false"/>
+          <w:smallCaps w:val="false"/>
+          <w:strike w:val="false"/>
+          <w:dstrike w:val="false"/>
+          <w:color w:val="000000"/>
+          <w:sz w:val="21"/>
+          <w:u w:val="none"/>
+          <w:effect w:val="none"/>
+        </w:rPr>
+        <w:t>EAP</w:t>
+      </w:r>
+    </w:p>
+    <w:p>
+      <w:pPr>
+        <w:pStyle w:val="TextBody"/>
+        <w:numPr>
+          <w:ilvl w:val="0"/>
+          <w:numId w:val="4"/>
+        </w:numPr>
+        <w:shd w:fill="FFFFFF" w:val="clear"/>
+        <w:tabs>
+          <w:tab w:val="left" w:pos="0" w:leader="none"/>
+        </w:tabs>
+        <w:bidi w:val="0"/>
+        <w:spacing w:lineRule="auto" w:line="288" w:before="0" w:after="0"/>
+        <w:ind w:left="707" w:hanging="283"/>
+        <w:rPr>
+          <w:rFonts w:ascii="Arial" w:hAnsi="Arial"/>
+          <w:b w:val="false"/>
+          <w:i w:val="false"/>
+          <w:caps w:val="false"/>
+          <w:smallCaps w:val="false"/>
+          <w:strike w:val="false"/>
+          <w:dstrike w:val="false"/>
+          <w:color w:val="000000"/>
+          <w:sz w:val="21"/>
+          <w:u w:val="none"/>
+          <w:effect w:val="none"/>
+        </w:rPr>
+      </w:pPr>
+      <w:r>
+        <w:rPr>
+          <w:rFonts w:ascii="Arial" w:hAnsi="Arial"/>
+          <w:b w:val="false"/>
+          <w:i w:val="false"/>
+          <w:caps w:val="false"/>
+          <w:smallCaps w:val="false"/>
+          <w:strike w:val="false"/>
+          <w:dstrike w:val="false"/>
+          <w:color w:val="000000"/>
+          <w:sz w:val="21"/>
+          <w:u w:val="none"/>
+          <w:effect w:val="none"/>
+        </w:rPr>
+        <w:t>Documentação</w:t>
+      </w:r>
+    </w:p>
+    <w:p>
+      <w:pPr>
+        <w:pStyle w:val="TextBody"/>
+        <w:numPr>
+          <w:ilvl w:val="1"/>
+          <w:numId w:val="4"/>
+        </w:numPr>
+        <w:shd w:fill="FFFFFF" w:val="clear"/>
+        <w:tabs>
+          <w:tab w:val="left" w:pos="0" w:leader="none"/>
+        </w:tabs>
+        <w:bidi w:val="0"/>
+        <w:spacing w:lineRule="auto" w:line="288" w:before="0" w:after="0"/>
+        <w:ind w:left="1414" w:hanging="283"/>
+        <w:rPr>
+          <w:rFonts w:ascii="Arial" w:hAnsi="Arial"/>
+          <w:b w:val="false"/>
+          <w:i w:val="false"/>
+          <w:caps w:val="false"/>
+          <w:smallCaps w:val="false"/>
+          <w:strike w:val="false"/>
+          <w:dstrike w:val="false"/>
+          <w:color w:val="000000"/>
+          <w:sz w:val="21"/>
+          <w:u w:val="none"/>
+          <w:effect w:val="none"/>
+        </w:rPr>
+      </w:pPr>
+      <w:r>
+        <w:rPr>
+          <w:rFonts w:ascii="Arial" w:hAnsi="Arial"/>
+          <w:b w:val="false"/>
+          <w:i w:val="false"/>
+          <w:caps w:val="false"/>
+          <w:smallCaps w:val="false"/>
+          <w:strike w:val="false"/>
+          <w:dstrike w:val="false"/>
+          <w:color w:val="000000"/>
+          <w:sz w:val="21"/>
+          <w:u w:val="none"/>
+          <w:effect w:val="none"/>
+        </w:rPr>
+        <w:t xml:space="preserve">Declaração de escopo </w:t>
+      </w:r>
+    </w:p>
+    <w:p>
+      <w:pPr>
+        <w:pStyle w:val="TextBody"/>
+        <w:numPr>
+          <w:ilvl w:val="1"/>
+          <w:numId w:val="4"/>
+        </w:numPr>
+        <w:shd w:fill="FFFFFF" w:val="clear"/>
+        <w:tabs>
+          <w:tab w:val="left" w:pos="0" w:leader="none"/>
+        </w:tabs>
+        <w:bidi w:val="0"/>
+        <w:spacing w:lineRule="auto" w:line="288" w:before="0" w:after="0"/>
+        <w:ind w:left="1414" w:hanging="283"/>
+        <w:rPr>
+          <w:rFonts w:ascii="Arial" w:hAnsi="Arial"/>
+          <w:b w:val="false"/>
+          <w:i w:val="false"/>
+          <w:caps w:val="false"/>
+          <w:smallCaps w:val="false"/>
+          <w:strike w:val="false"/>
+          <w:dstrike w:val="false"/>
+          <w:color w:val="000000"/>
+          <w:sz w:val="21"/>
+          <w:u w:val="none"/>
+          <w:effect w:val="none"/>
+        </w:rPr>
+      </w:pPr>
+      <w:r>
+        <w:rPr>
+          <w:rFonts w:ascii="Arial" w:hAnsi="Arial"/>
+          <w:b w:val="false"/>
+          <w:i w:val="false"/>
+          <w:caps w:val="false"/>
+          <w:smallCaps w:val="false"/>
+          <w:strike w:val="false"/>
+          <w:dstrike w:val="false"/>
+          <w:color w:val="000000"/>
+          <w:sz w:val="21"/>
+          <w:u w:val="none"/>
+          <w:effect w:val="none"/>
+        </w:rPr>
+        <w:t>Gerenciamento de escopo</w:t>
+      </w:r>
+    </w:p>
+    <w:p>
+      <w:pPr>
+        <w:pStyle w:val="TextBody"/>
+        <w:numPr>
+          <w:ilvl w:val="0"/>
+          <w:numId w:val="5"/>
+        </w:numPr>
+        <w:shd w:fill="FFFFFF" w:val="clear"/>
+        <w:tabs>
+          <w:tab w:val="left" w:pos="0" w:leader="none"/>
+        </w:tabs>
+        <w:bidi w:val="0"/>
+        <w:spacing w:lineRule="auto" w:line="288" w:before="0" w:after="0"/>
+        <w:ind w:left="707" w:hanging="283"/>
+        <w:rPr>
+          <w:rFonts w:ascii="Arial" w:hAnsi="Arial"/>
+          <w:b w:val="false"/>
+          <w:i w:val="false"/>
+          <w:caps w:val="false"/>
+          <w:smallCaps w:val="false"/>
+          <w:strike w:val="false"/>
+          <w:dstrike w:val="false"/>
+          <w:color w:val="000000"/>
+          <w:sz w:val="21"/>
+          <w:u w:val="none"/>
+          <w:effect w:val="none"/>
+        </w:rPr>
+      </w:pPr>
+      <w:r>
+        <w:rPr>
+          <w:rFonts w:ascii="Arial" w:hAnsi="Arial"/>
+          <w:b w:val="false"/>
+          <w:i w:val="false"/>
+          <w:caps w:val="false"/>
+          <w:smallCaps w:val="false"/>
+          <w:strike w:val="false"/>
+          <w:dstrike w:val="false"/>
+          <w:color w:val="000000"/>
+          <w:sz w:val="21"/>
+          <w:u w:val="none"/>
+          <w:effect w:val="none"/>
+        </w:rPr>
+        <w:t>Levantamento de Requisitos</w:t>
+      </w:r>
+    </w:p>
+    <w:p>
+      <w:pPr>
+        <w:pStyle w:val="TextBody"/>
+        <w:numPr>
+          <w:ilvl w:val="1"/>
+          <w:numId w:val="5"/>
+        </w:numPr>
+        <w:shd w:fill="FFFFFF" w:val="clear"/>
+        <w:tabs>
+          <w:tab w:val="left" w:pos="0" w:leader="none"/>
+        </w:tabs>
+        <w:bidi w:val="0"/>
+        <w:spacing w:lineRule="auto" w:line="288" w:before="0" w:after="0"/>
+        <w:ind w:left="1414" w:hanging="283"/>
+        <w:rPr>
+          <w:rFonts w:ascii="Arial" w:hAnsi="Arial"/>
+          <w:b w:val="false"/>
+          <w:i w:val="false"/>
+          <w:caps w:val="false"/>
+          <w:smallCaps w:val="false"/>
+          <w:strike w:val="false"/>
+          <w:dstrike w:val="false"/>
+          <w:color w:val="000000"/>
+          <w:sz w:val="21"/>
+          <w:u w:val="none"/>
+          <w:effect w:val="none"/>
+        </w:rPr>
+      </w:pPr>
+      <w:r>
+        <w:rPr>
+          <w:rFonts w:ascii="Arial" w:hAnsi="Arial"/>
+          <w:b w:val="false"/>
+          <w:i w:val="false"/>
+          <w:caps w:val="false"/>
+          <w:smallCaps w:val="false"/>
+          <w:strike w:val="false"/>
+          <w:dstrike w:val="false"/>
+          <w:color w:val="000000"/>
+          <w:sz w:val="21"/>
+          <w:u w:val="none"/>
+          <w:effect w:val="none"/>
+        </w:rPr>
+        <w:t>Diagrama de caso de uso</w:t>
+      </w:r>
+    </w:p>
+    <w:p>
+      <w:pPr>
+        <w:pStyle w:val="TextBody"/>
+        <w:numPr>
+          <w:ilvl w:val="1"/>
+          <w:numId w:val="5"/>
+        </w:numPr>
+        <w:shd w:fill="FFFFFF" w:val="clear"/>
+        <w:tabs>
+          <w:tab w:val="left" w:pos="0" w:leader="none"/>
+        </w:tabs>
+        <w:bidi w:val="0"/>
+        <w:spacing w:lineRule="auto" w:line="288" w:before="0" w:after="0"/>
+        <w:ind w:left="1414" w:hanging="283"/>
+        <w:rPr>
+          <w:rFonts w:ascii="Arial" w:hAnsi="Arial"/>
+          <w:b w:val="false"/>
+          <w:i w:val="false"/>
+          <w:caps w:val="false"/>
+          <w:smallCaps w:val="false"/>
+          <w:strike w:val="false"/>
+          <w:dstrike w:val="false"/>
+          <w:color w:val="000000"/>
+          <w:sz w:val="21"/>
+          <w:u w:val="none"/>
+          <w:effect w:val="none"/>
+        </w:rPr>
+      </w:pPr>
+      <w:r>
+        <w:rPr>
+          <w:rFonts w:ascii="Arial" w:hAnsi="Arial"/>
+          <w:b w:val="false"/>
+          <w:i w:val="false"/>
+          <w:caps w:val="false"/>
+          <w:smallCaps w:val="false"/>
+          <w:strike w:val="false"/>
+          <w:dstrike w:val="false"/>
+          <w:color w:val="000000"/>
+          <w:sz w:val="21"/>
+          <w:u w:val="none"/>
+          <w:effect w:val="none"/>
+        </w:rPr>
+        <w:t>Diagrama de classe</w:t>
+      </w:r>
+    </w:p>
+    <w:p>
+      <w:pPr>
+        <w:pStyle w:val="TextBody"/>
+        <w:rPr/>
+      </w:pPr>
+      <w:r>
+        <w:rPr/>
+      </w:r>
+    </w:p>
+    <w:p>
+      <w:pPr>
+        <w:pStyle w:val="TextBody"/>
+        <w:numPr>
+          <w:ilvl w:val="0"/>
+          <w:numId w:val="6"/>
+        </w:numPr>
+        <w:shd w:fill="FFFFFF" w:val="clear"/>
+        <w:tabs>
+          <w:tab w:val="left" w:pos="0" w:leader="none"/>
+        </w:tabs>
+        <w:bidi w:val="0"/>
+        <w:spacing w:lineRule="auto" w:line="288" w:before="0" w:after="0"/>
+        <w:ind w:left="707" w:hanging="283"/>
+        <w:rPr>
+          <w:rFonts w:ascii="Arial" w:hAnsi="Arial"/>
+          <w:b w:val="false"/>
+          <w:i w:val="false"/>
+          <w:caps w:val="false"/>
+          <w:smallCaps w:val="false"/>
+          <w:strike w:val="false"/>
+          <w:dstrike w:val="false"/>
+          <w:color w:val="000000"/>
+          <w:sz w:val="21"/>
+          <w:u w:val="none"/>
+          <w:effect w:val="none"/>
+        </w:rPr>
+      </w:pPr>
+      <w:r>
+        <w:rPr>
+          <w:rFonts w:ascii="Arial" w:hAnsi="Arial"/>
+          <w:b w:val="false"/>
+          <w:i w:val="false"/>
+          <w:caps w:val="false"/>
+          <w:smallCaps w:val="false"/>
+          <w:strike w:val="false"/>
+          <w:dstrike w:val="false"/>
+          <w:color w:val="000000"/>
+          <w:sz w:val="21"/>
+          <w:u w:val="none"/>
+          <w:effect w:val="none"/>
+        </w:rPr>
+        <w:t>Qualidade</w:t>
+      </w:r>
+    </w:p>
+    <w:p>
+      <w:pPr>
+        <w:pStyle w:val="TextBody"/>
+        <w:numPr>
+          <w:ilvl w:val="1"/>
+          <w:numId w:val="6"/>
+        </w:numPr>
+        <w:shd w:fill="FFFFFF" w:val="clear"/>
+        <w:tabs>
+          <w:tab w:val="left" w:pos="0" w:leader="none"/>
+        </w:tabs>
+        <w:bidi w:val="0"/>
+        <w:spacing w:lineRule="auto" w:line="288" w:before="0" w:after="0"/>
+        <w:ind w:left="1414" w:hanging="283"/>
+        <w:rPr>
+          <w:rFonts w:ascii="Arial" w:hAnsi="Arial"/>
+          <w:b w:val="false"/>
+          <w:i w:val="false"/>
+          <w:caps w:val="false"/>
+          <w:smallCaps w:val="false"/>
+          <w:strike w:val="false"/>
+          <w:dstrike w:val="false"/>
+          <w:color w:val="000000"/>
+          <w:sz w:val="21"/>
+          <w:u w:val="none"/>
+          <w:effect w:val="none"/>
+        </w:rPr>
+      </w:pPr>
+      <w:r>
+        <w:rPr>
+          <w:rFonts w:ascii="Arial" w:hAnsi="Arial"/>
+          <w:b w:val="false"/>
+          <w:i w:val="false"/>
+          <w:caps w:val="false"/>
+          <w:smallCaps w:val="false"/>
+          <w:strike w:val="false"/>
+          <w:dstrike w:val="false"/>
+          <w:color w:val="000000"/>
+          <w:sz w:val="21"/>
+          <w:u w:val="none"/>
+          <w:effect w:val="none"/>
+        </w:rPr>
+        <w:t>Para cada subentrega verificar todos os requisitos.</w:t>
+      </w:r>
+    </w:p>
+    <w:p>
+      <w:pPr>
+        <w:pStyle w:val="TextBody"/>
+        <w:rPr/>
+      </w:pPr>
+      <w:r>
+        <w:rPr/>
+      </w:r>
+    </w:p>
+    <w:p>
+      <w:pPr>
+        <w:pStyle w:val="TextBody"/>
+        <w:numPr>
+          <w:ilvl w:val="0"/>
+          <w:numId w:val="7"/>
+        </w:numPr>
+        <w:shd w:fill="FFFFFF" w:val="clear"/>
+        <w:tabs>
+          <w:tab w:val="left" w:pos="0" w:leader="none"/>
+        </w:tabs>
+        <w:bidi w:val="0"/>
+        <w:spacing w:lineRule="auto" w:line="288" w:before="0" w:after="0"/>
+        <w:ind w:left="707" w:hanging="283"/>
+        <w:rPr>
+          <w:rFonts w:ascii="Arial" w:hAnsi="Arial"/>
+          <w:b w:val="false"/>
+          <w:i w:val="false"/>
+          <w:caps w:val="false"/>
+          <w:smallCaps w:val="false"/>
+          <w:strike w:val="false"/>
+          <w:dstrike w:val="false"/>
+          <w:color w:val="000000"/>
+          <w:sz w:val="21"/>
+          <w:u w:val="none"/>
+          <w:effect w:val="none"/>
+        </w:rPr>
+      </w:pPr>
+      <w:r>
+        <w:rPr>
+          <w:rFonts w:ascii="Arial" w:hAnsi="Arial"/>
+          <w:b w:val="false"/>
+          <w:i w:val="false"/>
+          <w:caps w:val="false"/>
+          <w:smallCaps w:val="false"/>
+          <w:strike w:val="false"/>
+          <w:dstrike w:val="false"/>
+          <w:color w:val="000000"/>
+          <w:sz w:val="21"/>
+          <w:u w:val="none"/>
+          <w:effect w:val="none"/>
+        </w:rPr>
+        <w:t xml:space="preserve">Entregas </w:t>
+      </w:r>
+    </w:p>
+    <w:p>
+      <w:pPr>
+        <w:pStyle w:val="TextBody"/>
+        <w:numPr>
+          <w:ilvl w:val="1"/>
+          <w:numId w:val="7"/>
+        </w:numPr>
+        <w:shd w:fill="FFFFFF" w:val="clear"/>
+        <w:tabs>
+          <w:tab w:val="left" w:pos="0" w:leader="none"/>
+        </w:tabs>
+        <w:bidi w:val="0"/>
+        <w:spacing w:lineRule="auto" w:line="288" w:before="0" w:after="0"/>
+        <w:ind w:left="1414" w:hanging="283"/>
+        <w:rPr>
+          <w:rFonts w:ascii="Arial" w:hAnsi="Arial"/>
+          <w:b w:val="false"/>
+          <w:i w:val="false"/>
+          <w:caps w:val="false"/>
+          <w:smallCaps w:val="false"/>
+          <w:strike w:val="false"/>
+          <w:dstrike w:val="false"/>
+          <w:color w:val="000000"/>
+          <w:sz w:val="21"/>
+          <w:u w:val="none"/>
+          <w:effect w:val="none"/>
+        </w:rPr>
+      </w:pPr>
+      <w:r>
+        <w:rPr>
+          <w:rFonts w:ascii="Arial" w:hAnsi="Arial"/>
+          <w:b w:val="false"/>
+          <w:i w:val="false"/>
+          <w:caps w:val="false"/>
+          <w:smallCaps w:val="false"/>
+          <w:strike w:val="false"/>
+          <w:dstrike w:val="false"/>
+          <w:color w:val="000000"/>
+          <w:sz w:val="21"/>
+          <w:u w:val="none"/>
+          <w:effect w:val="none"/>
+        </w:rPr>
+        <w:t xml:space="preserve">subentrega 1 - Documentacao e Requisitos. 11/10 </w:t>
+      </w:r>
+    </w:p>
+    <w:p>
+      <w:pPr>
+        <w:pStyle w:val="TextBody"/>
+        <w:numPr>
+          <w:ilvl w:val="1"/>
+          <w:numId w:val="7"/>
+        </w:numPr>
+        <w:shd w:fill="FFFFFF" w:val="clear"/>
+        <w:tabs>
+          <w:tab w:val="left" w:pos="0" w:leader="none"/>
+        </w:tabs>
+        <w:bidi w:val="0"/>
+        <w:spacing w:lineRule="auto" w:line="288" w:before="0" w:after="0"/>
+        <w:ind w:left="1414" w:hanging="283"/>
+        <w:rPr>
+          <w:rFonts w:ascii="Arial" w:hAnsi="Arial"/>
+          <w:b w:val="false"/>
+          <w:i w:val="false"/>
+          <w:caps w:val="false"/>
+          <w:smallCaps w:val="false"/>
+          <w:strike w:val="false"/>
+          <w:dstrike w:val="false"/>
+          <w:color w:val="000000"/>
+          <w:sz w:val="21"/>
+          <w:u w:val="none"/>
+          <w:effect w:val="none"/>
+        </w:rPr>
+      </w:pPr>
+      <w:r>
+        <w:rPr>
+          <w:rFonts w:ascii="Arial" w:hAnsi="Arial"/>
+          <w:b w:val="false"/>
+          <w:i w:val="false"/>
+          <w:caps w:val="false"/>
+          <w:smallCaps w:val="false"/>
+          <w:strike w:val="false"/>
+          <w:dstrike w:val="false"/>
+          <w:color w:val="000000"/>
+          <w:sz w:val="21"/>
+          <w:u w:val="none"/>
+          <w:effect w:val="none"/>
+        </w:rPr>
+        <w:t>subentrega 2 - Banco de dados. 25/10</w:t>
+      </w:r>
+    </w:p>
+    <w:p>
+      <w:pPr>
+        <w:pStyle w:val="TextBody"/>
+        <w:numPr>
+          <w:ilvl w:val="1"/>
+          <w:numId w:val="7"/>
+        </w:numPr>
+        <w:shd w:fill="FFFFFF" w:val="clear"/>
+        <w:tabs>
+          <w:tab w:val="left" w:pos="0" w:leader="none"/>
+        </w:tabs>
+        <w:bidi w:val="0"/>
+        <w:spacing w:lineRule="auto" w:line="288" w:before="0" w:after="0"/>
+        <w:ind w:left="1414" w:hanging="283"/>
+        <w:rPr>
+          <w:rFonts w:ascii="Arial" w:hAnsi="Arial"/>
+          <w:b w:val="false"/>
+          <w:i w:val="false"/>
+          <w:caps w:val="false"/>
+          <w:smallCaps w:val="false"/>
+          <w:strike w:val="false"/>
+          <w:dstrike w:val="false"/>
+          <w:color w:val="000000"/>
+          <w:sz w:val="21"/>
+          <w:u w:val="none"/>
+          <w:effect w:val="none"/>
+        </w:rPr>
+      </w:pPr>
+      <w:r>
+        <w:rPr>
+          <w:rFonts w:ascii="Arial" w:hAnsi="Arial"/>
+          <w:b w:val="false"/>
+          <w:i w:val="false"/>
+          <w:caps w:val="false"/>
+          <w:smallCaps w:val="false"/>
+          <w:strike w:val="false"/>
+          <w:dstrike w:val="false"/>
+          <w:color w:val="000000"/>
+          <w:sz w:val="21"/>
+          <w:u w:val="none"/>
+          <w:effect w:val="none"/>
+        </w:rPr>
+        <w:t>subentrega 3 - Interface. 15/11</w:t>
+      </w:r>
+    </w:p>
+    <w:p>
+      <w:pPr>
+        <w:pStyle w:val="TextBody"/>
+        <w:numPr>
+          <w:ilvl w:val="1"/>
+          <w:numId w:val="7"/>
+        </w:numPr>
+        <w:shd w:fill="FFFFFF" w:val="clear"/>
+        <w:tabs>
+          <w:tab w:val="left" w:pos="0" w:leader="none"/>
+        </w:tabs>
+        <w:bidi w:val="0"/>
+        <w:spacing w:lineRule="auto" w:line="288" w:before="0" w:after="0"/>
+        <w:ind w:left="1414" w:hanging="283"/>
+        <w:rPr>
+          <w:rFonts w:ascii="Arial" w:hAnsi="Arial"/>
+          <w:b w:val="false"/>
+          <w:i w:val="false"/>
+          <w:caps w:val="false"/>
+          <w:smallCaps w:val="false"/>
+          <w:strike w:val="false"/>
+          <w:dstrike w:val="false"/>
+          <w:color w:val="000000"/>
+          <w:sz w:val="21"/>
+          <w:u w:val="none"/>
+          <w:effect w:val="none"/>
+        </w:rPr>
+      </w:pPr>
+      <w:r>
+        <w:rPr>
+          <w:rFonts w:ascii="Arial" w:hAnsi="Arial"/>
+          <w:b w:val="false"/>
+          <w:i w:val="false"/>
+          <w:caps w:val="false"/>
+          <w:smallCaps w:val="false"/>
+          <w:strike w:val="false"/>
+          <w:dstrike w:val="false"/>
+          <w:color w:val="000000"/>
+          <w:sz w:val="21"/>
+          <w:u w:val="none"/>
+          <w:effect w:val="none"/>
+        </w:rPr>
+        <w:t>subentrega 4 - Back-end. 30/11</w:t>
+      </w:r>
+    </w:p>
+    <w:p>
+      <w:pPr>
+        <w:pStyle w:val="TextBody"/>
+        <w:numPr>
+          <w:ilvl w:val="1"/>
+          <w:numId w:val="7"/>
+        </w:numPr>
+        <w:shd w:fill="FFFFFF" w:val="clear"/>
+        <w:tabs>
+          <w:tab w:val="left" w:pos="0" w:leader="none"/>
+        </w:tabs>
+        <w:bidi w:val="0"/>
+        <w:spacing w:before="0" w:after="0"/>
+        <w:ind w:left="1414" w:hanging="283"/>
+        <w:rPr>
+          <w:rFonts w:ascii="Arial" w:hAnsi="Arial"/>
+          <w:b w:val="false"/>
+          <w:i w:val="false"/>
+          <w:caps w:val="false"/>
+          <w:smallCaps w:val="false"/>
+          <w:strike w:val="false"/>
+          <w:dstrike w:val="false"/>
+          <w:color w:val="000000"/>
+          <w:sz w:val="21"/>
+          <w:u w:val="none"/>
+          <w:effect w:val="none"/>
+        </w:rPr>
+      </w:pPr>
+      <w:r>
+        <w:rPr>
+          <w:rFonts w:ascii="Arial" w:hAnsi="Arial"/>
+          <w:b w:val="false"/>
+          <w:i w:val="false"/>
+          <w:caps w:val="false"/>
+          <w:smallCaps w:val="false"/>
+          <w:strike w:val="false"/>
+          <w:dstrike w:val="false"/>
+          <w:color w:val="000000"/>
+          <w:sz w:val="21"/>
+          <w:u w:val="none"/>
+          <w:effect w:val="none"/>
+        </w:rPr>
+        <w:t>subentrega 5 - Front-end. ?</w:t>
       </w:r>
     </w:p>
     <w:p>
@@ -1642,7 +2426,7 @@
       <w:tblPr>
         <w:tblW w:w="8675" w:type="dxa"/>
         <w:jc w:val="left"/>
-        <w:tblInd w:w="-5" w:type="dxa"/>
+        <w:tblInd w:w="-10" w:type="dxa"/>
         <w:tblBorders>
           <w:top w:val="single" w:sz="4" w:space="0" w:color="999999"/>
           <w:left w:val="single" w:sz="4" w:space="0" w:color="999999"/>
@@ -1653,16 +2437,16 @@
         </w:tblBorders>
         <w:tblCellMar>
           <w:top w:w="0" w:type="dxa"/>
-          <w:left w:w="23" w:type="dxa"/>
+          <w:left w:w="18" w:type="dxa"/>
           <w:bottom w:w="0" w:type="dxa"/>
           <w:right w:w="0" w:type="dxa"/>
         </w:tblCellMar>
         <w:tblLook w:val="0000" w:noVBand="0" w:noHBand="0" w:lastColumn="0" w:firstColumn="0" w:lastRow="0" w:firstRow="0"/>
       </w:tblPr>
       <w:tblGrid>
-        <w:gridCol w:w="2436"/>
+        <w:gridCol w:w="2435"/>
         <w:gridCol w:w="4678"/>
-        <w:gridCol w:w="1561"/>
+        <w:gridCol w:w="1562"/>
       </w:tblGrid>
       <w:tr>
         <w:trPr>
@@ -1682,7 +2466,7 @@
             </w:tcBorders>
             <w:shd w:color="auto" w:fill="DBE5F1" w:themeFill="accent1" w:themeFillTint="33" w:val="clear"/>
             <w:tcMar>
-              <w:left w:w="23" w:type="dxa"/>
+              <w:left w:w="18" w:type="dxa"/>
             </w:tcMar>
             <w:vAlign w:val="center"/>
           </w:tcPr>
@@ -1710,7 +2494,7 @@
         </w:trPr>
         <w:tc>
           <w:tcPr>
-            <w:tcW w:w="2436" w:type="dxa"/>
+            <w:tcW w:w="2435" w:type="dxa"/>
             <w:tcBorders>
               <w:top w:val="single" w:sz="4" w:space="0" w:color="999999"/>
               <w:left w:val="single" w:sz="4" w:space="0" w:color="999999"/>
@@ -1721,7 +2505,7 @@
             </w:tcBorders>
             <w:shd w:color="auto" w:fill="DBE5F1" w:themeFill="accent1" w:themeFillTint="33" w:val="clear"/>
             <w:tcMar>
-              <w:left w:w="23" w:type="dxa"/>
+              <w:left w:w="18" w:type="dxa"/>
             </w:tcMar>
             <w:vAlign w:val="center"/>
           </w:tcPr>
@@ -1755,7 +2539,7 @@
             </w:tcBorders>
             <w:shd w:color="auto" w:fill="DBE5F1" w:themeFill="accent1" w:themeFillTint="33" w:val="clear"/>
             <w:tcMar>
-              <w:left w:w="23" w:type="dxa"/>
+              <w:left w:w="18" w:type="dxa"/>
             </w:tcMar>
             <w:vAlign w:val="center"/>
           </w:tcPr>
@@ -1778,7 +2562,7 @@
         </w:tc>
         <w:tc>
           <w:tcPr>
-            <w:tcW w:w="1561" w:type="dxa"/>
+            <w:tcW w:w="1562" w:type="dxa"/>
             <w:tcBorders>
               <w:top w:val="single" w:sz="4" w:space="0" w:color="999999"/>
               <w:left w:val="single" w:sz="4" w:space="0" w:color="999999"/>
@@ -1789,7 +2573,7 @@
             </w:tcBorders>
             <w:shd w:color="auto" w:fill="DBE5F1" w:themeFill="accent1" w:themeFillTint="33" w:val="clear"/>
             <w:tcMar>
-              <w:left w:w="23" w:type="dxa"/>
+              <w:left w:w="18" w:type="dxa"/>
             </w:tcMar>
             <w:vAlign w:val="center"/>
           </w:tcPr>
@@ -1817,7 +2601,7 @@
         </w:trPr>
         <w:tc>
           <w:tcPr>
-            <w:tcW w:w="2436" w:type="dxa"/>
+            <w:tcW w:w="2435" w:type="dxa"/>
             <w:tcBorders>
               <w:top w:val="single" w:sz="4" w:space="0" w:color="999999"/>
               <w:left w:val="single" w:sz="4" w:space="0" w:color="999999"/>
@@ -1828,7 +2612,7 @@
             </w:tcBorders>
             <w:shd w:fill="auto" w:val="clear"/>
             <w:tcMar>
-              <w:left w:w="23" w:type="dxa"/>
+              <w:left w:w="18" w:type="dxa"/>
             </w:tcMar>
             <w:vAlign w:val="center"/>
           </w:tcPr>
@@ -1856,7 +2640,7 @@
             </w:tcBorders>
             <w:shd w:fill="auto" w:val="clear"/>
             <w:tcMar>
-              <w:left w:w="23" w:type="dxa"/>
+              <w:left w:w="18" w:type="dxa"/>
             </w:tcMar>
             <w:vAlign w:val="center"/>
           </w:tcPr>
@@ -1872,7 +2656,7 @@
         </w:tc>
         <w:tc>
           <w:tcPr>
-            <w:tcW w:w="1561" w:type="dxa"/>
+            <w:tcW w:w="1562" w:type="dxa"/>
             <w:tcBorders>
               <w:top w:val="single" w:sz="4" w:space="0" w:color="999999"/>
               <w:left w:val="single" w:sz="4" w:space="0" w:color="999999"/>
@@ -1883,7 +2667,7 @@
             </w:tcBorders>
             <w:shd w:fill="auto" w:val="clear"/>
             <w:tcMar>
-              <w:left w:w="23" w:type="dxa"/>
+              <w:left w:w="18" w:type="dxa"/>
             </w:tcMar>
             <w:vAlign w:val="center"/>
           </w:tcPr>
@@ -1904,7 +2688,7 @@
         </w:trPr>
         <w:tc>
           <w:tcPr>
-            <w:tcW w:w="2436" w:type="dxa"/>
+            <w:tcW w:w="2435" w:type="dxa"/>
             <w:tcBorders>
               <w:top w:val="single" w:sz="4" w:space="0" w:color="999999"/>
               <w:left w:val="single" w:sz="4" w:space="0" w:color="999999"/>
@@ -1915,7 +2699,7 @@
             </w:tcBorders>
             <w:shd w:fill="auto" w:val="clear"/>
             <w:tcMar>
-              <w:left w:w="23" w:type="dxa"/>
+              <w:left w:w="18" w:type="dxa"/>
             </w:tcMar>
             <w:vAlign w:val="center"/>
           </w:tcPr>
@@ -1943,7 +2727,7 @@
             </w:tcBorders>
             <w:shd w:fill="auto" w:val="clear"/>
             <w:tcMar>
-              <w:left w:w="23" w:type="dxa"/>
+              <w:left w:w="18" w:type="dxa"/>
             </w:tcMar>
             <w:vAlign w:val="center"/>
           </w:tcPr>
@@ -1959,7 +2743,7 @@
         </w:tc>
         <w:tc>
           <w:tcPr>
-            <w:tcW w:w="1561" w:type="dxa"/>
+            <w:tcW w:w="1562" w:type="dxa"/>
             <w:tcBorders>
               <w:top w:val="single" w:sz="4" w:space="0" w:color="999999"/>
               <w:left w:val="single" w:sz="4" w:space="0" w:color="999999"/>
@@ -1970,7 +2754,7 @@
             </w:tcBorders>
             <w:shd w:fill="auto" w:val="clear"/>
             <w:tcMar>
-              <w:left w:w="23" w:type="dxa"/>
+              <w:left w:w="18" w:type="dxa"/>
             </w:tcMar>
             <w:vAlign w:val="center"/>
           </w:tcPr>
@@ -2005,8 +2789,8 @@
       </w:r>
     </w:p>
     <w:sectPr>
-      <w:headerReference w:type="default" r:id="rId7"/>
-      <w:footerReference w:type="default" r:id="rId8"/>
+      <w:headerReference w:type="default" r:id="rId5"/>
+      <w:footerReference w:type="default" r:id="rId6"/>
       <w:type w:val="nextPage"/>
       <w:pgSz w:w="11906" w:h="16838"/>
       <w:pgMar w:left="1701" w:right="1701" w:header="708" w:top="1417" w:footer="708" w:bottom="1417" w:gutter="0"/>
@@ -2069,7 +2853,7 @@
             <w:fldChar w:fldCharType="separate"/>
           </w:r>
           <w:r>
-            <w:t>DEP-01.docx</w:t>
+            <w:t>DEP_01.docx</w:t>
           </w:r>
           <w:r>
             <w:fldChar w:fldCharType="end"/>
@@ -2111,7 +2895,7 @@
             <w:fldChar w:fldCharType="separate"/>
           </w:r>
           <w:r>
-            <w:t>2</w:t>
+            <w:t>3</w:t>
           </w:r>
           <w:r>
             <w:fldChar w:fldCharType="end"/>
@@ -2135,7 +2919,7 @@
             <w:fldChar w:fldCharType="separate"/>
           </w:r>
           <w:r>
-            <w:t>2</w:t>
+            <w:t>3</w:t>
           </w:r>
           <w:r>
             <w:fldChar w:fldCharType="end"/>
@@ -2155,7 +2939,7 @@
         <w:sdt>
           <w:sdtPr>
             <w:text/>
-            <w:id w:val="102868076"/>
+            <w:id w:val="1388183061"/>
             <w:dataBinding w:prefixMappings="xmlns:ns0='http://schemas.openxmlformats.org/officeDocument/2006/extended-properties' " w:xpath="/ns0:Properties[1]/ns0:Company[1]" w:storeItemID="{6668398D-A668-4E3E-A5EB-62B293D839F1}"/>
             <w:alias w:val="Company"/>
           </w:sdtPr>
@@ -2164,15 +2948,13 @@
               <w:pPr>
                 <w:pStyle w:val="Footer"/>
                 <w:spacing w:before="120" w:after="120"/>
-                <w:rPr>
-                  <w:color w:val="244061" w:themeColor="accent1" w:themeShade="80"/>
-                </w:rPr>
+                <w:rPr/>
               </w:pPr>
               <w:r>
                 <w:rPr>
                   <w:color w:val="244061" w:themeColor="accent1" w:themeShade="80"/>
                 </w:rPr>
-                <w:t>PMO Escritório de Projetos</w:t>
+                <w:t>ES2_Nelson</w:t>
               </w:r>
             </w:p>
           </w:sdtContent>
@@ -2228,7 +3010,7 @@
       <w:tblInd w:w="0" w:type="dxa"/>
       <w:tblCellMar>
         <w:top w:w="0" w:type="dxa"/>
-        <w:left w:w="103" w:type="dxa"/>
+        <w:left w:w="98" w:type="dxa"/>
         <w:bottom w:w="0" w:type="dxa"/>
         <w:right w:w="108" w:type="dxa"/>
       </w:tblCellMar>
@@ -2248,7 +3030,7 @@
           <w:tcBorders/>
           <w:shd w:fill="auto" w:val="clear"/>
           <w:tcMar>
-            <w:left w:w="103" w:type="dxa"/>
+            <w:left w:w="98" w:type="dxa"/>
           </w:tcMar>
           <w:vAlign w:val="center"/>
         </w:tcPr>
@@ -2290,7 +3072,7 @@
           <w:tcBorders/>
           <w:shd w:fill="auto" w:val="clear"/>
           <w:tcMar>
-            <w:left w:w="103" w:type="dxa"/>
+            <w:left w:w="98" w:type="dxa"/>
           </w:tcMar>
           <w:vAlign w:val="center"/>
         </w:tcPr>
@@ -2362,7 +3144,7 @@
           <w:tcBorders/>
           <w:shd w:fill="auto" w:val="clear"/>
           <w:tcMar>
-            <w:left w:w="103" w:type="dxa"/>
+            <w:left w:w="98" w:type="dxa"/>
           </w:tcMar>
           <w:vAlign w:val="center"/>
         </w:tcPr>
@@ -2416,7 +3198,7 @@
           <w:tcBorders/>
           <w:shd w:fill="auto" w:val="clear"/>
           <w:tcMar>
-            <w:left w:w="103" w:type="dxa"/>
+            <w:left w:w="98" w:type="dxa"/>
           </w:tcMar>
           <w:vAlign w:val="center"/>
         </w:tcPr>
@@ -2755,6 +3537,590 @@
       </w:rPr>
     </w:lvl>
   </w:abstractNum>
+  <w:abstractNum w:abstractNumId="4">
+    <w:lvl w:ilvl="0">
+      <w:start w:val="1"/>
+      <w:numFmt w:val="bullet"/>
+      <w:lvlText w:val=""/>
+      <w:lvlJc w:val="left"/>
+      <w:pPr>
+        <w:tabs>
+          <w:tab w:val="num" w:pos="707"/>
+        </w:tabs>
+        <w:ind w:left="707" w:hanging="283"/>
+      </w:pPr>
+      <w:rPr>
+        <w:rFonts w:ascii="Symbol" w:hAnsi="Symbol" w:cs="Symbol" w:hint="default"/>
+        <w:rFonts w:cs="OpenSymbol"/>
+      </w:rPr>
+    </w:lvl>
+    <w:lvl w:ilvl="1">
+      <w:start w:val="1"/>
+      <w:numFmt w:val="bullet"/>
+      <w:lvlText w:val=""/>
+      <w:lvlJc w:val="left"/>
+      <w:pPr>
+        <w:tabs>
+          <w:tab w:val="num" w:pos="1414"/>
+        </w:tabs>
+        <w:ind w:left="1414" w:hanging="283"/>
+      </w:pPr>
+      <w:rPr>
+        <w:rFonts w:ascii="Symbol" w:hAnsi="Symbol" w:cs="Symbol" w:hint="default"/>
+        <w:rFonts w:cs="OpenSymbol"/>
+      </w:rPr>
+    </w:lvl>
+    <w:lvl w:ilvl="2">
+      <w:start w:val="1"/>
+      <w:numFmt w:val="bullet"/>
+      <w:lvlText w:val=""/>
+      <w:lvlJc w:val="left"/>
+      <w:pPr>
+        <w:tabs>
+          <w:tab w:val="num" w:pos="2121"/>
+        </w:tabs>
+        <w:ind w:left="2121" w:hanging="283"/>
+      </w:pPr>
+      <w:rPr>
+        <w:rFonts w:ascii="Symbol" w:hAnsi="Symbol" w:cs="Symbol" w:hint="default"/>
+        <w:rFonts w:cs="OpenSymbol"/>
+      </w:rPr>
+    </w:lvl>
+    <w:lvl w:ilvl="3">
+      <w:start w:val="1"/>
+      <w:numFmt w:val="bullet"/>
+      <w:lvlText w:val=""/>
+      <w:lvlJc w:val="left"/>
+      <w:pPr>
+        <w:tabs>
+          <w:tab w:val="num" w:pos="2828"/>
+        </w:tabs>
+        <w:ind w:left="2828" w:hanging="283"/>
+      </w:pPr>
+      <w:rPr>
+        <w:rFonts w:ascii="Symbol" w:hAnsi="Symbol" w:cs="Symbol" w:hint="default"/>
+        <w:rFonts w:cs="OpenSymbol"/>
+      </w:rPr>
+    </w:lvl>
+    <w:lvl w:ilvl="4">
+      <w:start w:val="1"/>
+      <w:numFmt w:val="bullet"/>
+      <w:lvlText w:val=""/>
+      <w:lvlJc w:val="left"/>
+      <w:pPr>
+        <w:tabs>
+          <w:tab w:val="num" w:pos="3535"/>
+        </w:tabs>
+        <w:ind w:left="3535" w:hanging="283"/>
+      </w:pPr>
+      <w:rPr>
+        <w:rFonts w:ascii="Symbol" w:hAnsi="Symbol" w:cs="Symbol" w:hint="default"/>
+        <w:rFonts w:cs="OpenSymbol"/>
+      </w:rPr>
+    </w:lvl>
+    <w:lvl w:ilvl="5">
+      <w:start w:val="1"/>
+      <w:numFmt w:val="bullet"/>
+      <w:lvlText w:val=""/>
+      <w:lvlJc w:val="left"/>
+      <w:pPr>
+        <w:tabs>
+          <w:tab w:val="num" w:pos="4242"/>
+        </w:tabs>
+        <w:ind w:left="4242" w:hanging="283"/>
+      </w:pPr>
+      <w:rPr>
+        <w:rFonts w:ascii="Symbol" w:hAnsi="Symbol" w:cs="Symbol" w:hint="default"/>
+        <w:rFonts w:cs="OpenSymbol"/>
+      </w:rPr>
+    </w:lvl>
+    <w:lvl w:ilvl="6">
+      <w:start w:val="1"/>
+      <w:numFmt w:val="bullet"/>
+      <w:lvlText w:val=""/>
+      <w:lvlJc w:val="left"/>
+      <w:pPr>
+        <w:tabs>
+          <w:tab w:val="num" w:pos="4949"/>
+        </w:tabs>
+        <w:ind w:left="4949" w:hanging="283"/>
+      </w:pPr>
+      <w:rPr>
+        <w:rFonts w:ascii="Symbol" w:hAnsi="Symbol" w:cs="Symbol" w:hint="default"/>
+        <w:rFonts w:cs="OpenSymbol"/>
+      </w:rPr>
+    </w:lvl>
+    <w:lvl w:ilvl="7">
+      <w:start w:val="1"/>
+      <w:numFmt w:val="bullet"/>
+      <w:lvlText w:val=""/>
+      <w:lvlJc w:val="left"/>
+      <w:pPr>
+        <w:tabs>
+          <w:tab w:val="num" w:pos="5656"/>
+        </w:tabs>
+        <w:ind w:left="5656" w:hanging="283"/>
+      </w:pPr>
+      <w:rPr>
+        <w:rFonts w:ascii="Symbol" w:hAnsi="Symbol" w:cs="Symbol" w:hint="default"/>
+        <w:rFonts w:cs="OpenSymbol"/>
+      </w:rPr>
+    </w:lvl>
+    <w:lvl w:ilvl="8">
+      <w:start w:val="1"/>
+      <w:numFmt w:val="bullet"/>
+      <w:lvlText w:val=""/>
+      <w:lvlJc w:val="left"/>
+      <w:pPr>
+        <w:tabs>
+          <w:tab w:val="num" w:pos="6363"/>
+        </w:tabs>
+        <w:ind w:left="6363" w:hanging="283"/>
+      </w:pPr>
+      <w:rPr>
+        <w:rFonts w:ascii="Symbol" w:hAnsi="Symbol" w:cs="Symbol" w:hint="default"/>
+        <w:rFonts w:cs="OpenSymbol"/>
+      </w:rPr>
+    </w:lvl>
+  </w:abstractNum>
+  <w:abstractNum w:abstractNumId="5">
+    <w:lvl w:ilvl="0">
+      <w:start w:val="1"/>
+      <w:numFmt w:val="bullet"/>
+      <w:lvlText w:val=""/>
+      <w:lvlJc w:val="left"/>
+      <w:pPr>
+        <w:tabs>
+          <w:tab w:val="num" w:pos="707"/>
+        </w:tabs>
+        <w:ind w:left="707" w:hanging="283"/>
+      </w:pPr>
+      <w:rPr>
+        <w:rFonts w:ascii="Symbol" w:hAnsi="Symbol" w:cs="Symbol" w:hint="default"/>
+        <w:rFonts w:cs="OpenSymbol"/>
+      </w:rPr>
+    </w:lvl>
+    <w:lvl w:ilvl="1">
+      <w:start w:val="1"/>
+      <w:numFmt w:val="bullet"/>
+      <w:lvlText w:val=""/>
+      <w:lvlJc w:val="left"/>
+      <w:pPr>
+        <w:tabs>
+          <w:tab w:val="num" w:pos="1414"/>
+        </w:tabs>
+        <w:ind w:left="1414" w:hanging="283"/>
+      </w:pPr>
+      <w:rPr>
+        <w:rFonts w:ascii="Symbol" w:hAnsi="Symbol" w:cs="Symbol" w:hint="default"/>
+        <w:rFonts w:cs="OpenSymbol"/>
+      </w:rPr>
+    </w:lvl>
+    <w:lvl w:ilvl="2">
+      <w:start w:val="1"/>
+      <w:numFmt w:val="bullet"/>
+      <w:lvlText w:val=""/>
+      <w:lvlJc w:val="left"/>
+      <w:pPr>
+        <w:tabs>
+          <w:tab w:val="num" w:pos="2121"/>
+        </w:tabs>
+        <w:ind w:left="2121" w:hanging="283"/>
+      </w:pPr>
+      <w:rPr>
+        <w:rFonts w:ascii="Symbol" w:hAnsi="Symbol" w:cs="Symbol" w:hint="default"/>
+        <w:rFonts w:cs="OpenSymbol"/>
+      </w:rPr>
+    </w:lvl>
+    <w:lvl w:ilvl="3">
+      <w:start w:val="1"/>
+      <w:numFmt w:val="bullet"/>
+      <w:lvlText w:val=""/>
+      <w:lvlJc w:val="left"/>
+      <w:pPr>
+        <w:tabs>
+          <w:tab w:val="num" w:pos="2828"/>
+        </w:tabs>
+        <w:ind w:left="2828" w:hanging="283"/>
+      </w:pPr>
+      <w:rPr>
+        <w:rFonts w:ascii="Symbol" w:hAnsi="Symbol" w:cs="Symbol" w:hint="default"/>
+        <w:rFonts w:cs="OpenSymbol"/>
+      </w:rPr>
+    </w:lvl>
+    <w:lvl w:ilvl="4">
+      <w:start w:val="1"/>
+      <w:numFmt w:val="bullet"/>
+      <w:lvlText w:val=""/>
+      <w:lvlJc w:val="left"/>
+      <w:pPr>
+        <w:tabs>
+          <w:tab w:val="num" w:pos="3535"/>
+        </w:tabs>
+        <w:ind w:left="3535" w:hanging="283"/>
+      </w:pPr>
+      <w:rPr>
+        <w:rFonts w:ascii="Symbol" w:hAnsi="Symbol" w:cs="Symbol" w:hint="default"/>
+        <w:rFonts w:cs="OpenSymbol"/>
+      </w:rPr>
+    </w:lvl>
+    <w:lvl w:ilvl="5">
+      <w:start w:val="1"/>
+      <w:numFmt w:val="bullet"/>
+      <w:lvlText w:val=""/>
+      <w:lvlJc w:val="left"/>
+      <w:pPr>
+        <w:tabs>
+          <w:tab w:val="num" w:pos="4242"/>
+        </w:tabs>
+        <w:ind w:left="4242" w:hanging="283"/>
+      </w:pPr>
+      <w:rPr>
+        <w:rFonts w:ascii="Symbol" w:hAnsi="Symbol" w:cs="Symbol" w:hint="default"/>
+        <w:rFonts w:cs="OpenSymbol"/>
+      </w:rPr>
+    </w:lvl>
+    <w:lvl w:ilvl="6">
+      <w:start w:val="1"/>
+      <w:numFmt w:val="bullet"/>
+      <w:lvlText w:val=""/>
+      <w:lvlJc w:val="left"/>
+      <w:pPr>
+        <w:tabs>
+          <w:tab w:val="num" w:pos="4949"/>
+        </w:tabs>
+        <w:ind w:left="4949" w:hanging="283"/>
+      </w:pPr>
+      <w:rPr>
+        <w:rFonts w:ascii="Symbol" w:hAnsi="Symbol" w:cs="Symbol" w:hint="default"/>
+        <w:rFonts w:cs="OpenSymbol"/>
+      </w:rPr>
+    </w:lvl>
+    <w:lvl w:ilvl="7">
+      <w:start w:val="1"/>
+      <w:numFmt w:val="bullet"/>
+      <w:lvlText w:val=""/>
+      <w:lvlJc w:val="left"/>
+      <w:pPr>
+        <w:tabs>
+          <w:tab w:val="num" w:pos="5656"/>
+        </w:tabs>
+        <w:ind w:left="5656" w:hanging="283"/>
+      </w:pPr>
+      <w:rPr>
+        <w:rFonts w:ascii="Symbol" w:hAnsi="Symbol" w:cs="Symbol" w:hint="default"/>
+        <w:rFonts w:cs="OpenSymbol"/>
+      </w:rPr>
+    </w:lvl>
+    <w:lvl w:ilvl="8">
+      <w:start w:val="1"/>
+      <w:numFmt w:val="bullet"/>
+      <w:lvlText w:val=""/>
+      <w:lvlJc w:val="left"/>
+      <w:pPr>
+        <w:tabs>
+          <w:tab w:val="num" w:pos="6363"/>
+        </w:tabs>
+        <w:ind w:left="6363" w:hanging="283"/>
+      </w:pPr>
+      <w:rPr>
+        <w:rFonts w:ascii="Symbol" w:hAnsi="Symbol" w:cs="Symbol" w:hint="default"/>
+        <w:rFonts w:cs="OpenSymbol"/>
+      </w:rPr>
+    </w:lvl>
+  </w:abstractNum>
+  <w:abstractNum w:abstractNumId="6">
+    <w:lvl w:ilvl="0">
+      <w:start w:val="1"/>
+      <w:numFmt w:val="bullet"/>
+      <w:lvlText w:val=""/>
+      <w:lvlJc w:val="left"/>
+      <w:pPr>
+        <w:tabs>
+          <w:tab w:val="num" w:pos="707"/>
+        </w:tabs>
+        <w:ind w:left="707" w:hanging="283"/>
+      </w:pPr>
+      <w:rPr>
+        <w:rFonts w:ascii="Symbol" w:hAnsi="Symbol" w:cs="Symbol" w:hint="default"/>
+        <w:rFonts w:cs="OpenSymbol"/>
+      </w:rPr>
+    </w:lvl>
+    <w:lvl w:ilvl="1">
+      <w:start w:val="1"/>
+      <w:numFmt w:val="bullet"/>
+      <w:lvlText w:val=""/>
+      <w:lvlJc w:val="left"/>
+      <w:pPr>
+        <w:tabs>
+          <w:tab w:val="num" w:pos="1414"/>
+        </w:tabs>
+        <w:ind w:left="1414" w:hanging="283"/>
+      </w:pPr>
+      <w:rPr>
+        <w:rFonts w:ascii="Symbol" w:hAnsi="Symbol" w:cs="Symbol" w:hint="default"/>
+        <w:rFonts w:cs="OpenSymbol"/>
+      </w:rPr>
+    </w:lvl>
+    <w:lvl w:ilvl="2">
+      <w:start w:val="1"/>
+      <w:numFmt w:val="bullet"/>
+      <w:lvlText w:val=""/>
+      <w:lvlJc w:val="left"/>
+      <w:pPr>
+        <w:tabs>
+          <w:tab w:val="num" w:pos="2121"/>
+        </w:tabs>
+        <w:ind w:left="2121" w:hanging="283"/>
+      </w:pPr>
+      <w:rPr>
+        <w:rFonts w:ascii="Symbol" w:hAnsi="Symbol" w:cs="Symbol" w:hint="default"/>
+        <w:rFonts w:cs="OpenSymbol"/>
+      </w:rPr>
+    </w:lvl>
+    <w:lvl w:ilvl="3">
+      <w:start w:val="1"/>
+      <w:numFmt w:val="bullet"/>
+      <w:lvlText w:val=""/>
+      <w:lvlJc w:val="left"/>
+      <w:pPr>
+        <w:tabs>
+          <w:tab w:val="num" w:pos="2828"/>
+        </w:tabs>
+        <w:ind w:left="2828" w:hanging="283"/>
+      </w:pPr>
+      <w:rPr>
+        <w:rFonts w:ascii="Symbol" w:hAnsi="Symbol" w:cs="Symbol" w:hint="default"/>
+        <w:rFonts w:cs="OpenSymbol"/>
+      </w:rPr>
+    </w:lvl>
+    <w:lvl w:ilvl="4">
+      <w:start w:val="1"/>
+      <w:numFmt w:val="bullet"/>
+      <w:lvlText w:val=""/>
+      <w:lvlJc w:val="left"/>
+      <w:pPr>
+        <w:tabs>
+          <w:tab w:val="num" w:pos="3535"/>
+        </w:tabs>
+        <w:ind w:left="3535" w:hanging="283"/>
+      </w:pPr>
+      <w:rPr>
+        <w:rFonts w:ascii="Symbol" w:hAnsi="Symbol" w:cs="Symbol" w:hint="default"/>
+        <w:rFonts w:cs="OpenSymbol"/>
+      </w:rPr>
+    </w:lvl>
+    <w:lvl w:ilvl="5">
+      <w:start w:val="1"/>
+      <w:numFmt w:val="bullet"/>
+      <w:lvlText w:val=""/>
+      <w:lvlJc w:val="left"/>
+      <w:pPr>
+        <w:tabs>
+          <w:tab w:val="num" w:pos="4242"/>
+        </w:tabs>
+        <w:ind w:left="4242" w:hanging="283"/>
+      </w:pPr>
+      <w:rPr>
+        <w:rFonts w:ascii="Symbol" w:hAnsi="Symbol" w:cs="Symbol" w:hint="default"/>
+        <w:rFonts w:cs="OpenSymbol"/>
+      </w:rPr>
+    </w:lvl>
+    <w:lvl w:ilvl="6">
+      <w:start w:val="1"/>
+      <w:numFmt w:val="bullet"/>
+      <w:lvlText w:val=""/>
+      <w:lvlJc w:val="left"/>
+      <w:pPr>
+        <w:tabs>
+          <w:tab w:val="num" w:pos="4949"/>
+        </w:tabs>
+        <w:ind w:left="4949" w:hanging="283"/>
+      </w:pPr>
+      <w:rPr>
+        <w:rFonts w:ascii="Symbol" w:hAnsi="Symbol" w:cs="Symbol" w:hint="default"/>
+        <w:rFonts w:cs="OpenSymbol"/>
+      </w:rPr>
+    </w:lvl>
+    <w:lvl w:ilvl="7">
+      <w:start w:val="1"/>
+      <w:numFmt w:val="bullet"/>
+      <w:lvlText w:val=""/>
+      <w:lvlJc w:val="left"/>
+      <w:pPr>
+        <w:tabs>
+          <w:tab w:val="num" w:pos="5656"/>
+        </w:tabs>
+        <w:ind w:left="5656" w:hanging="283"/>
+      </w:pPr>
+      <w:rPr>
+        <w:rFonts w:ascii="Symbol" w:hAnsi="Symbol" w:cs="Symbol" w:hint="default"/>
+        <w:rFonts w:cs="OpenSymbol"/>
+      </w:rPr>
+    </w:lvl>
+    <w:lvl w:ilvl="8">
+      <w:start w:val="1"/>
+      <w:numFmt w:val="bullet"/>
+      <w:lvlText w:val=""/>
+      <w:lvlJc w:val="left"/>
+      <w:pPr>
+        <w:tabs>
+          <w:tab w:val="num" w:pos="6363"/>
+        </w:tabs>
+        <w:ind w:left="6363" w:hanging="283"/>
+      </w:pPr>
+      <w:rPr>
+        <w:rFonts w:ascii="Symbol" w:hAnsi="Symbol" w:cs="Symbol" w:hint="default"/>
+        <w:rFonts w:cs="OpenSymbol"/>
+      </w:rPr>
+    </w:lvl>
+  </w:abstractNum>
+  <w:abstractNum w:abstractNumId="7">
+    <w:lvl w:ilvl="0">
+      <w:start w:val="1"/>
+      <w:numFmt w:val="bullet"/>
+      <w:lvlText w:val=""/>
+      <w:lvlJc w:val="left"/>
+      <w:pPr>
+        <w:tabs>
+          <w:tab w:val="num" w:pos="707"/>
+        </w:tabs>
+        <w:ind w:left="707" w:hanging="283"/>
+      </w:pPr>
+      <w:rPr>
+        <w:rFonts w:ascii="Symbol" w:hAnsi="Symbol" w:cs="Symbol" w:hint="default"/>
+        <w:rFonts w:cs="OpenSymbol"/>
+      </w:rPr>
+    </w:lvl>
+    <w:lvl w:ilvl="1">
+      <w:start w:val="1"/>
+      <w:numFmt w:val="bullet"/>
+      <w:lvlText w:val=""/>
+      <w:lvlJc w:val="left"/>
+      <w:pPr>
+        <w:tabs>
+          <w:tab w:val="num" w:pos="1414"/>
+        </w:tabs>
+        <w:ind w:left="1414" w:hanging="283"/>
+      </w:pPr>
+      <w:rPr>
+        <w:rFonts w:ascii="Symbol" w:hAnsi="Symbol" w:cs="Symbol" w:hint="default"/>
+        <w:rFonts w:cs="OpenSymbol"/>
+      </w:rPr>
+    </w:lvl>
+    <w:lvl w:ilvl="2">
+      <w:start w:val="1"/>
+      <w:numFmt w:val="bullet"/>
+      <w:lvlText w:val=""/>
+      <w:lvlJc w:val="left"/>
+      <w:pPr>
+        <w:tabs>
+          <w:tab w:val="num" w:pos="2121"/>
+        </w:tabs>
+        <w:ind w:left="2121" w:hanging="283"/>
+      </w:pPr>
+      <w:rPr>
+        <w:rFonts w:ascii="Symbol" w:hAnsi="Symbol" w:cs="Symbol" w:hint="default"/>
+        <w:rFonts w:cs="OpenSymbol"/>
+      </w:rPr>
+    </w:lvl>
+    <w:lvl w:ilvl="3">
+      <w:start w:val="1"/>
+      <w:numFmt w:val="bullet"/>
+      <w:lvlText w:val=""/>
+      <w:lvlJc w:val="left"/>
+      <w:pPr>
+        <w:tabs>
+          <w:tab w:val="num" w:pos="2828"/>
+        </w:tabs>
+        <w:ind w:left="2828" w:hanging="283"/>
+      </w:pPr>
+      <w:rPr>
+        <w:rFonts w:ascii="Symbol" w:hAnsi="Symbol" w:cs="Symbol" w:hint="default"/>
+        <w:rFonts w:cs="OpenSymbol"/>
+      </w:rPr>
+    </w:lvl>
+    <w:lvl w:ilvl="4">
+      <w:start w:val="1"/>
+      <w:numFmt w:val="bullet"/>
+      <w:lvlText w:val=""/>
+      <w:lvlJc w:val="left"/>
+      <w:pPr>
+        <w:tabs>
+          <w:tab w:val="num" w:pos="3535"/>
+        </w:tabs>
+        <w:ind w:left="3535" w:hanging="283"/>
+      </w:pPr>
+      <w:rPr>
+        <w:rFonts w:ascii="Symbol" w:hAnsi="Symbol" w:cs="Symbol" w:hint="default"/>
+        <w:rFonts w:cs="OpenSymbol"/>
+      </w:rPr>
+    </w:lvl>
+    <w:lvl w:ilvl="5">
+      <w:start w:val="1"/>
+      <w:numFmt w:val="bullet"/>
+      <w:lvlText w:val=""/>
+      <w:lvlJc w:val="left"/>
+      <w:pPr>
+        <w:tabs>
+          <w:tab w:val="num" w:pos="4242"/>
+        </w:tabs>
+        <w:ind w:left="4242" w:hanging="283"/>
+      </w:pPr>
+      <w:rPr>
+        <w:rFonts w:ascii="Symbol" w:hAnsi="Symbol" w:cs="Symbol" w:hint="default"/>
+        <w:rFonts w:cs="OpenSymbol"/>
+      </w:rPr>
+    </w:lvl>
+    <w:lvl w:ilvl="6">
+      <w:start w:val="1"/>
+      <w:numFmt w:val="bullet"/>
+      <w:lvlText w:val=""/>
+      <w:lvlJc w:val="left"/>
+      <w:pPr>
+        <w:tabs>
+          <w:tab w:val="num" w:pos="4949"/>
+        </w:tabs>
+        <w:ind w:left="4949" w:hanging="283"/>
+      </w:pPr>
+      <w:rPr>
+        <w:rFonts w:ascii="Symbol" w:hAnsi="Symbol" w:cs="Symbol" w:hint="default"/>
+        <w:rFonts w:cs="OpenSymbol"/>
+      </w:rPr>
+    </w:lvl>
+    <w:lvl w:ilvl="7">
+      <w:start w:val="1"/>
+      <w:numFmt w:val="bullet"/>
+      <w:lvlText w:val=""/>
+      <w:lvlJc w:val="left"/>
+      <w:pPr>
+        <w:tabs>
+          <w:tab w:val="num" w:pos="5656"/>
+        </w:tabs>
+        <w:ind w:left="5656" w:hanging="283"/>
+      </w:pPr>
+      <w:rPr>
+        <w:rFonts w:ascii="Symbol" w:hAnsi="Symbol" w:cs="Symbol" w:hint="default"/>
+        <w:rFonts w:cs="OpenSymbol"/>
+      </w:rPr>
+    </w:lvl>
+    <w:lvl w:ilvl="8">
+      <w:start w:val="1"/>
+      <w:numFmt w:val="bullet"/>
+      <w:lvlText w:val=""/>
+      <w:lvlJc w:val="left"/>
+      <w:pPr>
+        <w:tabs>
+          <w:tab w:val="num" w:pos="6363"/>
+        </w:tabs>
+        <w:ind w:left="6363" w:hanging="283"/>
+      </w:pPr>
+      <w:rPr>
+        <w:rFonts w:ascii="Symbol" w:hAnsi="Symbol" w:cs="Symbol" w:hint="default"/>
+        <w:rFonts w:cs="OpenSymbol"/>
+      </w:rPr>
+    </w:lvl>
+  </w:abstractNum>
   <w:num w:numId="1">
     <w:abstractNumId w:val="1"/>
   </w:num>
@@ -2763,6 +4129,18 @@
   </w:num>
   <w:num w:numId="3">
     <w:abstractNumId w:val="3"/>
+  </w:num>
+  <w:num w:numId="4">
+    <w:abstractNumId w:val="4"/>
+  </w:num>
+  <w:num w:numId="5">
+    <w:abstractNumId w:val="5"/>
+  </w:num>
+  <w:num w:numId="6">
+    <w:abstractNumId w:val="6"/>
+  </w:num>
+  <w:num w:numId="7">
+    <w:abstractNumId w:val="7"/>
   </w:num>
 </w:numbering>
 </file>
@@ -3748,6 +5126,76 @@
       <w:rFonts w:cs="Wingdings"/>
     </w:rPr>
   </w:style>
+  <w:style w:type="character" w:styleId="ListLabel13">
+    <w:name w:val="ListLabel 13"/>
+    <w:qFormat/>
+    <w:rPr>
+      <w:rFonts w:cs="Symbol"/>
+    </w:rPr>
+  </w:style>
+  <w:style w:type="character" w:styleId="ListLabel14">
+    <w:name w:val="ListLabel 14"/>
+    <w:qFormat/>
+    <w:rPr>
+      <w:rFonts w:cs="Courier New"/>
+    </w:rPr>
+  </w:style>
+  <w:style w:type="character" w:styleId="ListLabel15">
+    <w:name w:val="ListLabel 15"/>
+    <w:qFormat/>
+    <w:rPr>
+      <w:rFonts w:cs="Wingdings"/>
+    </w:rPr>
+  </w:style>
+  <w:style w:type="character" w:styleId="ListLabel16">
+    <w:name w:val="ListLabel 16"/>
+    <w:qFormat/>
+    <w:rPr>
+      <w:rFonts w:cs="Symbol"/>
+    </w:rPr>
+  </w:style>
+  <w:style w:type="character" w:styleId="ListLabel17">
+    <w:name w:val="ListLabel 17"/>
+    <w:qFormat/>
+    <w:rPr>
+      <w:rFonts w:cs="Courier New"/>
+    </w:rPr>
+  </w:style>
+  <w:style w:type="character" w:styleId="ListLabel18">
+    <w:name w:val="ListLabel 18"/>
+    <w:qFormat/>
+    <w:rPr>
+      <w:rFonts w:cs="Wingdings"/>
+    </w:rPr>
+  </w:style>
+  <w:style w:type="character" w:styleId="ListLabel19">
+    <w:name w:val="ListLabel 19"/>
+    <w:qFormat/>
+    <w:rPr>
+      <w:rFonts w:cs="Symbol"/>
+    </w:rPr>
+  </w:style>
+  <w:style w:type="character" w:styleId="ListLabel20">
+    <w:name w:val="ListLabel 20"/>
+    <w:qFormat/>
+    <w:rPr>
+      <w:rFonts w:cs="Courier New"/>
+    </w:rPr>
+  </w:style>
+  <w:style w:type="character" w:styleId="ListLabel21">
+    <w:name w:val="ListLabel 21"/>
+    <w:qFormat/>
+    <w:rPr>
+      <w:rFonts w:cs="Wingdings"/>
+    </w:rPr>
+  </w:style>
+  <w:style w:type="character" w:styleId="Bullets">
+    <w:name w:val="Bullets"/>
+    <w:qFormat/>
+    <w:rPr>
+      <w:rFonts w:ascii="OpenSymbol" w:hAnsi="OpenSymbol" w:eastAsia="OpenSymbol" w:cs="OpenSymbol"/>
+    </w:rPr>
+  </w:style>
   <w:style w:type="paragraph" w:styleId="Heading">
     <w:name w:val="Heading"/>
     <w:basedOn w:val="Normal"/>

</xml_diff>